<commit_message>
Graph of DK analysis
</commit_message>
<xml_diff>
--- a/489-Data-Wrangling.docx
+++ b/489-Data-Wrangling.docx
@@ -5874,6 +5874,1878 @@
           <w:rStyle w:val="VerbatimChar"/>
         </w:rPr>
         <w:t xml:space="preserve">##   - p.value: n = 105, Mean = 0.11, SD = 0.29, Median = 0.00, MAD = 0.00, range: [0, 1], Skewness = 2.55, Kurtosis = 4.86, 0% missing</w:t>
+      </w:r>
+    </w:p>
+    <w:p>
+      <w:pPr>
+        <w:pStyle w:val="SourceCode"/>
+      </w:pPr>
+      <w:r>
+        <w:rPr>
+          <w:rStyle w:val="DocumentationTok"/>
+        </w:rPr>
+        <w:t xml:space="preserve">## Analyse the DK responses</w:t>
+      </w:r>
+      <w:r>
+        <w:br/>
+      </w:r>
+      <w:r>
+        <w:br/>
+      </w:r>
+      <w:r>
+        <w:rPr>
+          <w:rStyle w:val="NormalTok"/>
+        </w:rPr>
+        <w:t xml:space="preserve">df1</w:t>
+      </w:r>
+      <w:r>
+        <w:rPr>
+          <w:rStyle w:val="SpecialCharTok"/>
+        </w:rPr>
+        <w:t xml:space="preserve">$</w:t>
+      </w:r>
+      <w:r>
+        <w:rPr>
+          <w:rStyle w:val="NormalTok"/>
+        </w:rPr>
+        <w:t xml:space="preserve">dn_id </w:t>
+      </w:r>
+      <w:r>
+        <w:rPr>
+          <w:rStyle w:val="OtherTok"/>
+        </w:rPr>
+        <w:t xml:space="preserve">&lt;-</w:t>
+      </w:r>
+      <w:r>
+        <w:rPr>
+          <w:rStyle w:val="NormalTok"/>
+        </w:rPr>
+        <w:t xml:space="preserve"> </w:t>
+      </w:r>
+      <w:r>
+        <w:rPr>
+          <w:rStyle w:val="FunctionTok"/>
+        </w:rPr>
+        <w:t xml:space="preserve">rowMeans</w:t>
+      </w:r>
+      <w:r>
+        <w:rPr>
+          <w:rStyle w:val="NormalTok"/>
+        </w:rPr>
+        <w:t xml:space="preserve">(df1[</w:t>
+      </w:r>
+      <w:r>
+        <w:rPr>
+          <w:rStyle w:val="FunctionTok"/>
+        </w:rPr>
+        <w:t xml:space="preserve">paste0</w:t>
+      </w:r>
+      <w:r>
+        <w:rPr>
+          <w:rStyle w:val="NormalTok"/>
+        </w:rPr>
+        <w:t xml:space="preserve">(</w:t>
+      </w:r>
+      <w:r>
+        <w:rPr>
+          <w:rStyle w:val="FunctionTok"/>
+        </w:rPr>
+        <w:t xml:space="preserve">c</w:t>
+      </w:r>
+      <w:r>
+        <w:rPr>
+          <w:rStyle w:val="NormalTok"/>
+        </w:rPr>
+        <w:t xml:space="preserve">(id_test_child, id_mem_child, id_sug_child), </w:t>
+      </w:r>
+      <w:r>
+        <w:rPr>
+          <w:rStyle w:val="StringTok"/>
+        </w:rPr>
+        <w:t xml:space="preserve">"_bin"</w:t>
+      </w:r>
+      <w:r>
+        <w:rPr>
+          <w:rStyle w:val="NormalTok"/>
+        </w:rPr>
+        <w:t xml:space="preserve">)])</w:t>
+      </w:r>
+      <w:r>
+        <w:br/>
+      </w:r>
+      <w:r>
+        <w:rPr>
+          <w:rStyle w:val="NormalTok"/>
+        </w:rPr>
+        <w:t xml:space="preserve">df1</w:t>
+      </w:r>
+      <w:r>
+        <w:rPr>
+          <w:rStyle w:val="SpecialCharTok"/>
+        </w:rPr>
+        <w:t xml:space="preserve">$</w:t>
+      </w:r>
+      <w:r>
+        <w:rPr>
+          <w:rStyle w:val="NormalTok"/>
+        </w:rPr>
+        <w:t xml:space="preserve">dn_td </w:t>
+      </w:r>
+      <w:r>
+        <w:rPr>
+          <w:rStyle w:val="OtherTok"/>
+        </w:rPr>
+        <w:t xml:space="preserve">&lt;-</w:t>
+      </w:r>
+      <w:r>
+        <w:rPr>
+          <w:rStyle w:val="NormalTok"/>
+        </w:rPr>
+        <w:t xml:space="preserve"> </w:t>
+      </w:r>
+      <w:r>
+        <w:rPr>
+          <w:rStyle w:val="FunctionTok"/>
+        </w:rPr>
+        <w:t xml:space="preserve">rowMeans</w:t>
+      </w:r>
+      <w:r>
+        <w:rPr>
+          <w:rStyle w:val="NormalTok"/>
+        </w:rPr>
+        <w:t xml:space="preserve">(df1[</w:t>
+      </w:r>
+      <w:r>
+        <w:rPr>
+          <w:rStyle w:val="FunctionTok"/>
+        </w:rPr>
+        <w:t xml:space="preserve">paste0</w:t>
+      </w:r>
+      <w:r>
+        <w:rPr>
+          <w:rStyle w:val="NormalTok"/>
+        </w:rPr>
+        <w:t xml:space="preserve">(</w:t>
+      </w:r>
+      <w:r>
+        <w:rPr>
+          <w:rStyle w:val="FunctionTok"/>
+        </w:rPr>
+        <w:t xml:space="preserve">c</w:t>
+      </w:r>
+      <w:r>
+        <w:rPr>
+          <w:rStyle w:val="NormalTok"/>
+        </w:rPr>
+        <w:t xml:space="preserve">(td_test_3_5, td_mem_3_5, td_sug_3_5, td_test_6_11, td_mem_6_11, td_sug_6_11), </w:t>
+      </w:r>
+      <w:r>
+        <w:rPr>
+          <w:rStyle w:val="StringTok"/>
+        </w:rPr>
+        <w:t xml:space="preserve">"_bin"</w:t>
+      </w:r>
+      <w:r>
+        <w:rPr>
+          <w:rStyle w:val="NormalTok"/>
+        </w:rPr>
+        <w:t xml:space="preserve">)])</w:t>
+      </w:r>
+      <w:r>
+        <w:br/>
+      </w:r>
+      <w:r>
+        <w:rPr>
+          <w:rStyle w:val="NormalTok"/>
+        </w:rPr>
+        <w:t xml:space="preserve">df1</w:t>
+      </w:r>
+      <w:r>
+        <w:rPr>
+          <w:rStyle w:val="SpecialCharTok"/>
+        </w:rPr>
+        <w:t xml:space="preserve">$</w:t>
+      </w:r>
+      <w:r>
+        <w:rPr>
+          <w:rStyle w:val="NormalTok"/>
+        </w:rPr>
+        <w:t xml:space="preserve">dn_id_ad </w:t>
+      </w:r>
+      <w:r>
+        <w:rPr>
+          <w:rStyle w:val="OtherTok"/>
+        </w:rPr>
+        <w:t xml:space="preserve">&lt;-</w:t>
+      </w:r>
+      <w:r>
+        <w:rPr>
+          <w:rStyle w:val="NormalTok"/>
+        </w:rPr>
+        <w:t xml:space="preserve"> </w:t>
+      </w:r>
+      <w:r>
+        <w:rPr>
+          <w:rStyle w:val="FunctionTok"/>
+        </w:rPr>
+        <w:t xml:space="preserve">rowMeans</w:t>
+      </w:r>
+      <w:r>
+        <w:rPr>
+          <w:rStyle w:val="NormalTok"/>
+        </w:rPr>
+        <w:t xml:space="preserve">(df1[</w:t>
+      </w:r>
+      <w:r>
+        <w:rPr>
+          <w:rStyle w:val="FunctionTok"/>
+        </w:rPr>
+        <w:t xml:space="preserve">paste0</w:t>
+      </w:r>
+      <w:r>
+        <w:rPr>
+          <w:rStyle w:val="NormalTok"/>
+        </w:rPr>
+        <w:t xml:space="preserve">(</w:t>
+      </w:r>
+      <w:r>
+        <w:rPr>
+          <w:rStyle w:val="FunctionTok"/>
+        </w:rPr>
+        <w:t xml:space="preserve">c</w:t>
+      </w:r>
+      <w:r>
+        <w:rPr>
+          <w:rStyle w:val="NormalTok"/>
+        </w:rPr>
+        <w:t xml:space="preserve">(id_test_adult, id_mem_adult, id_sug_adult), </w:t>
+      </w:r>
+      <w:r>
+        <w:rPr>
+          <w:rStyle w:val="StringTok"/>
+        </w:rPr>
+        <w:t xml:space="preserve">"_bin"</w:t>
+      </w:r>
+      <w:r>
+        <w:rPr>
+          <w:rStyle w:val="NormalTok"/>
+        </w:rPr>
+        <w:t xml:space="preserve">)])</w:t>
+      </w:r>
+      <w:r>
+        <w:br/>
+      </w:r>
+      <w:r>
+        <w:rPr>
+          <w:rStyle w:val="NormalTok"/>
+        </w:rPr>
+        <w:t xml:space="preserve">df1</w:t>
+      </w:r>
+      <w:r>
+        <w:rPr>
+          <w:rStyle w:val="SpecialCharTok"/>
+        </w:rPr>
+        <w:t xml:space="preserve">$</w:t>
+      </w:r>
+      <w:r>
+        <w:rPr>
+          <w:rStyle w:val="NormalTok"/>
+        </w:rPr>
+        <w:t xml:space="preserve">dn_td_ad </w:t>
+      </w:r>
+      <w:r>
+        <w:rPr>
+          <w:rStyle w:val="OtherTok"/>
+        </w:rPr>
+        <w:t xml:space="preserve">&lt;-</w:t>
+      </w:r>
+      <w:r>
+        <w:rPr>
+          <w:rStyle w:val="NormalTok"/>
+        </w:rPr>
+        <w:t xml:space="preserve"> </w:t>
+      </w:r>
+      <w:r>
+        <w:rPr>
+          <w:rStyle w:val="FunctionTok"/>
+        </w:rPr>
+        <w:t xml:space="preserve">rowMeans</w:t>
+      </w:r>
+      <w:r>
+        <w:rPr>
+          <w:rStyle w:val="NormalTok"/>
+        </w:rPr>
+        <w:t xml:space="preserve">(df1[</w:t>
+      </w:r>
+      <w:r>
+        <w:rPr>
+          <w:rStyle w:val="FunctionTok"/>
+        </w:rPr>
+        <w:t xml:space="preserve">paste0</w:t>
+      </w:r>
+      <w:r>
+        <w:rPr>
+          <w:rStyle w:val="NormalTok"/>
+        </w:rPr>
+        <w:t xml:space="preserve">(</w:t>
+      </w:r>
+      <w:r>
+        <w:rPr>
+          <w:rStyle w:val="FunctionTok"/>
+        </w:rPr>
+        <w:t xml:space="preserve">c</w:t>
+      </w:r>
+      <w:r>
+        <w:rPr>
+          <w:rStyle w:val="NormalTok"/>
+        </w:rPr>
+        <w:t xml:space="preserve">(td_test_adult, td_mem_adult, td_sug_adult), </w:t>
+      </w:r>
+      <w:r>
+        <w:rPr>
+          <w:rStyle w:val="StringTok"/>
+        </w:rPr>
+        <w:t xml:space="preserve">"_bin"</w:t>
+      </w:r>
+      <w:r>
+        <w:rPr>
+          <w:rStyle w:val="NormalTok"/>
+        </w:rPr>
+        <w:t xml:space="preserve">)])</w:t>
+      </w:r>
+      <w:r>
+        <w:br/>
+      </w:r>
+      <w:r>
+        <w:br/>
+      </w:r>
+      <w:r>
+        <w:rPr>
+          <w:rStyle w:val="NormalTok"/>
+        </w:rPr>
+        <w:t xml:space="preserve">dn_long </w:t>
+      </w:r>
+      <w:r>
+        <w:rPr>
+          <w:rStyle w:val="OtherTok"/>
+        </w:rPr>
+        <w:t xml:space="preserve">&lt;-</w:t>
+      </w:r>
+      <w:r>
+        <w:rPr>
+          <w:rStyle w:val="NormalTok"/>
+        </w:rPr>
+        <w:t xml:space="preserve"> </w:t>
+      </w:r>
+      <w:r>
+        <w:br/>
+      </w:r>
+      <w:r>
+        <w:rPr>
+          <w:rStyle w:val="NormalTok"/>
+        </w:rPr>
+        <w:t xml:space="preserve">  df1 </w:t>
+      </w:r>
+      <w:r>
+        <w:rPr>
+          <w:rStyle w:val="SpecialCharTok"/>
+        </w:rPr>
+        <w:t xml:space="preserve">%&gt;%</w:t>
+      </w:r>
+      <w:r>
+        <w:br/>
+      </w:r>
+      <w:r>
+        <w:rPr>
+          <w:rStyle w:val="NormalTok"/>
+        </w:rPr>
+        <w:t xml:space="preserve">  </w:t>
+      </w:r>
+      <w:r>
+        <w:rPr>
+          <w:rStyle w:val="FunctionTok"/>
+        </w:rPr>
+        <w:t xml:space="preserve">select</w:t>
+      </w:r>
+      <w:r>
+        <w:rPr>
+          <w:rStyle w:val="NormalTok"/>
+        </w:rPr>
+        <w:t xml:space="preserve">(., dn_id, dn_td, dn_id_ad, dn_td_ad, id) </w:t>
+      </w:r>
+      <w:r>
+        <w:rPr>
+          <w:rStyle w:val="SpecialCharTok"/>
+        </w:rPr>
+        <w:t xml:space="preserve">%&gt;%</w:t>
+      </w:r>
+      <w:r>
+        <w:br/>
+      </w:r>
+      <w:r>
+        <w:rPr>
+          <w:rStyle w:val="NormalTok"/>
+        </w:rPr>
+        <w:t xml:space="preserve">  </w:t>
+      </w:r>
+      <w:r>
+        <w:rPr>
+          <w:rStyle w:val="FunctionTok"/>
+        </w:rPr>
+        <w:t xml:space="preserve">pivot_longer</w:t>
+      </w:r>
+      <w:r>
+        <w:rPr>
+          <w:rStyle w:val="NormalTok"/>
+        </w:rPr>
+        <w:t xml:space="preserve">(., </w:t>
+      </w:r>
+      <w:r>
+        <w:rPr>
+          <w:rStyle w:val="SpecialCharTok"/>
+        </w:rPr>
+        <w:t xml:space="preserve">-</w:t>
+      </w:r>
+      <w:r>
+        <w:rPr>
+          <w:rStyle w:val="NormalTok"/>
+        </w:rPr>
+        <w:t xml:space="preserve">id)</w:t>
+      </w:r>
+      <w:r>
+        <w:br/>
+      </w:r>
+      <w:r>
+        <w:br/>
+      </w:r>
+      <w:r>
+        <w:rPr>
+          <w:rStyle w:val="NormalTok"/>
+        </w:rPr>
+        <w:t xml:space="preserve">lmer_out </w:t>
+      </w:r>
+      <w:r>
+        <w:rPr>
+          <w:rStyle w:val="OtherTok"/>
+        </w:rPr>
+        <w:t xml:space="preserve">&lt;-</w:t>
+      </w:r>
+      <w:r>
+        <w:rPr>
+          <w:rStyle w:val="NormalTok"/>
+        </w:rPr>
+        <w:t xml:space="preserve"> </w:t>
+      </w:r>
+      <w:r>
+        <w:rPr>
+          <w:rStyle w:val="FunctionTok"/>
+        </w:rPr>
+        <w:t xml:space="preserve">lmer</w:t>
+      </w:r>
+      <w:r>
+        <w:rPr>
+          <w:rStyle w:val="NormalTok"/>
+        </w:rPr>
+        <w:t xml:space="preserve">(value </w:t>
+      </w:r>
+      <w:r>
+        <w:rPr>
+          <w:rStyle w:val="SpecialCharTok"/>
+        </w:rPr>
+        <w:t xml:space="preserve">~</w:t>
+      </w:r>
+      <w:r>
+        <w:rPr>
+          <w:rStyle w:val="NormalTok"/>
+        </w:rPr>
+        <w:t xml:space="preserve"> name </w:t>
+      </w:r>
+      <w:r>
+        <w:rPr>
+          <w:rStyle w:val="SpecialCharTok"/>
+        </w:rPr>
+        <w:t xml:space="preserve">+</w:t>
+      </w:r>
+      <w:r>
+        <w:rPr>
+          <w:rStyle w:val="NormalTok"/>
+        </w:rPr>
+        <w:t xml:space="preserve"> (</w:t>
+      </w:r>
+      <w:r>
+        <w:rPr>
+          <w:rStyle w:val="DecValTok"/>
+        </w:rPr>
+        <w:t xml:space="preserve">1</w:t>
+      </w:r>
+      <w:r>
+        <w:rPr>
+          <w:rStyle w:val="SpecialCharTok"/>
+        </w:rPr>
+        <w:t xml:space="preserve">|</w:t>
+      </w:r>
+      <w:r>
+        <w:rPr>
+          <w:rStyle w:val="NormalTok"/>
+        </w:rPr>
+        <w:t xml:space="preserve">id), dn_long)</w:t>
+      </w:r>
+      <w:r>
+        <w:br/>
+      </w:r>
+      <w:r>
+        <w:br/>
+      </w:r>
+      <w:r>
+        <w:rPr>
+          <w:rStyle w:val="NormalTok"/>
+        </w:rPr>
+        <w:t xml:space="preserve">lm_out </w:t>
+      </w:r>
+      <w:r>
+        <w:rPr>
+          <w:rStyle w:val="OtherTok"/>
+        </w:rPr>
+        <w:t xml:space="preserve">&lt;-</w:t>
+      </w:r>
+      <w:r>
+        <w:rPr>
+          <w:rStyle w:val="NormalTok"/>
+        </w:rPr>
+        <w:t xml:space="preserve"> </w:t>
+      </w:r>
+      <w:r>
+        <w:rPr>
+          <w:rStyle w:val="FunctionTok"/>
+        </w:rPr>
+        <w:t xml:space="preserve">lm</w:t>
+      </w:r>
+      <w:r>
+        <w:rPr>
+          <w:rStyle w:val="NormalTok"/>
+        </w:rPr>
+        <w:t xml:space="preserve">(value </w:t>
+      </w:r>
+      <w:r>
+        <w:rPr>
+          <w:rStyle w:val="SpecialCharTok"/>
+        </w:rPr>
+        <w:t xml:space="preserve">~</w:t>
+      </w:r>
+      <w:r>
+        <w:rPr>
+          <w:rStyle w:val="NormalTok"/>
+        </w:rPr>
+        <w:t xml:space="preserve"> name , dn_long)</w:t>
+      </w:r>
+      <w:r>
+        <w:br/>
+      </w:r>
+      <w:r>
+        <w:br/>
+      </w:r>
+      <w:r>
+        <w:rPr>
+          <w:rStyle w:val="NormalTok"/>
+        </w:rPr>
+        <w:t xml:space="preserve">sjPlot</w:t>
+      </w:r>
+      <w:r>
+        <w:rPr>
+          <w:rStyle w:val="SpecialCharTok"/>
+        </w:rPr>
+        <w:t xml:space="preserve">::</w:t>
+      </w:r>
+      <w:r>
+        <w:rPr>
+          <w:rStyle w:val="FunctionTok"/>
+        </w:rPr>
+        <w:t xml:space="preserve">plot_model</w:t>
+      </w:r>
+      <w:r>
+        <w:rPr>
+          <w:rStyle w:val="NormalTok"/>
+        </w:rPr>
+        <w:t xml:space="preserve">(lmer_out, </w:t>
+      </w:r>
+      <w:r>
+        <w:rPr>
+          <w:rStyle w:val="AttributeTok"/>
+        </w:rPr>
+        <w:t xml:space="preserve">type =</w:t>
+      </w:r>
+      <w:r>
+        <w:rPr>
+          <w:rStyle w:val="NormalTok"/>
+        </w:rPr>
+        <w:t xml:space="preserve"> </w:t>
+      </w:r>
+      <w:r>
+        <w:rPr>
+          <w:rStyle w:val="StringTok"/>
+        </w:rPr>
+        <w:t xml:space="preserve">"pred"</w:t>
+      </w:r>
+      <w:r>
+        <w:rPr>
+          <w:rStyle w:val="NormalTok"/>
+        </w:rPr>
+        <w:t xml:space="preserve">)</w:t>
+      </w:r>
+      <w:r>
+        <w:rPr>
+          <w:rStyle w:val="SpecialCharTok"/>
+        </w:rPr>
+        <w:t xml:space="preserve">$</w:t>
+      </w:r>
+      <w:r>
+        <w:rPr>
+          <w:rStyle w:val="NormalTok"/>
+        </w:rPr>
+        <w:t xml:space="preserve">name </w:t>
+      </w:r>
+      <w:r>
+        <w:rPr>
+          <w:rStyle w:val="SpecialCharTok"/>
+        </w:rPr>
+        <w:t xml:space="preserve">+</w:t>
+      </w:r>
+      <w:r>
+        <w:br/>
+      </w:r>
+      <w:r>
+        <w:rPr>
+          <w:rStyle w:val="NormalTok"/>
+        </w:rPr>
+        <w:t xml:space="preserve">    </w:t>
+      </w:r>
+      <w:r>
+        <w:rPr>
+          <w:rStyle w:val="FunctionTok"/>
+        </w:rPr>
+        <w:t xml:space="preserve">labs</w:t>
+      </w:r>
+      <w:r>
+        <w:rPr>
+          <w:rStyle w:val="NormalTok"/>
+        </w:rPr>
+        <w:t xml:space="preserve">(</w:t>
+      </w:r>
+      <w:r>
+        <w:rPr>
+          <w:rStyle w:val="AttributeTok"/>
+        </w:rPr>
+        <w:t xml:space="preserve">title =</w:t>
+      </w:r>
+      <w:r>
+        <w:rPr>
+          <w:rStyle w:val="NormalTok"/>
+        </w:rPr>
+        <w:t xml:space="preserve"> </w:t>
+      </w:r>
+      <w:r>
+        <w:rPr>
+          <w:rStyle w:val="StringTok"/>
+        </w:rPr>
+        <w:t xml:space="preserve">"Graphical Summary of Known and Don't Know Responses"</w:t>
+      </w:r>
+      <w:r>
+        <w:rPr>
+          <w:rStyle w:val="NormalTok"/>
+        </w:rPr>
+        <w:t xml:space="preserve">,</w:t>
+      </w:r>
+      <w:r>
+        <w:br/>
+      </w:r>
+      <w:r>
+        <w:rPr>
+          <w:rStyle w:val="NormalTok"/>
+        </w:rPr>
+        <w:t xml:space="preserve">       </w:t>
+      </w:r>
+      <w:r>
+        <w:rPr>
+          <w:rStyle w:val="AttributeTok"/>
+        </w:rPr>
+        <w:t xml:space="preserve">x =</w:t>
+      </w:r>
+      <w:r>
+        <w:rPr>
+          <w:rStyle w:val="NormalTok"/>
+        </w:rPr>
+        <w:t xml:space="preserve"> </w:t>
+      </w:r>
+      <w:r>
+        <w:rPr>
+          <w:rStyle w:val="StringTok"/>
+        </w:rPr>
+        <w:t xml:space="preserve">"Coalesced Child and Adult Scores With and Without ID"</w:t>
+      </w:r>
+      <w:r>
+        <w:rPr>
+          <w:rStyle w:val="NormalTok"/>
+        </w:rPr>
+        <w:t xml:space="preserve">,</w:t>
+      </w:r>
+      <w:r>
+        <w:br/>
+      </w:r>
+      <w:r>
+        <w:rPr>
+          <w:rStyle w:val="NormalTok"/>
+        </w:rPr>
+        <w:t xml:space="preserve">       </w:t>
+      </w:r>
+      <w:r>
+        <w:rPr>
+          <w:rStyle w:val="AttributeTok"/>
+        </w:rPr>
+        <w:t xml:space="preserve">y =</w:t>
+      </w:r>
+      <w:r>
+        <w:rPr>
+          <w:rStyle w:val="NormalTok"/>
+        </w:rPr>
+        <w:t xml:space="preserve"> </w:t>
+      </w:r>
+      <w:r>
+        <w:rPr>
+          <w:rStyle w:val="StringTok"/>
+        </w:rPr>
+        <w:t xml:space="preserve">"Averaged Values"</w:t>
+      </w:r>
+      <w:r>
+        <w:rPr>
+          <w:rStyle w:val="NormalTok"/>
+        </w:rPr>
+        <w:t xml:space="preserve">) </w:t>
+      </w:r>
+      <w:r>
+        <w:rPr>
+          <w:rStyle w:val="SpecialCharTok"/>
+        </w:rPr>
+        <w:t xml:space="preserve">+</w:t>
+      </w:r>
+      <w:r>
+        <w:br/>
+      </w:r>
+      <w:r>
+        <w:rPr>
+          <w:rStyle w:val="NormalTok"/>
+        </w:rPr>
+        <w:t xml:space="preserve">    </w:t>
+      </w:r>
+      <w:r>
+        <w:rPr>
+          <w:rStyle w:val="FunctionTok"/>
+        </w:rPr>
+        <w:t xml:space="preserve">scale_x_continuous</w:t>
+      </w:r>
+      <w:r>
+        <w:rPr>
+          <w:rStyle w:val="NormalTok"/>
+        </w:rPr>
+        <w:t xml:space="preserve">(</w:t>
+      </w:r>
+      <w:r>
+        <w:rPr>
+          <w:rStyle w:val="AttributeTok"/>
+        </w:rPr>
+        <w:t xml:space="preserve">labels=</w:t>
+      </w:r>
+      <w:r>
+        <w:rPr>
+          <w:rStyle w:val="FunctionTok"/>
+        </w:rPr>
+        <w:t xml:space="preserve">c</w:t>
+      </w:r>
+      <w:r>
+        <w:rPr>
+          <w:rStyle w:val="NormalTok"/>
+        </w:rPr>
+        <w:t xml:space="preserve">(</w:t>
+      </w:r>
+      <w:r>
+        <w:rPr>
+          <w:rStyle w:val="StringTok"/>
+        </w:rPr>
+        <w:t xml:space="preserve">"dn_id"</w:t>
+      </w:r>
+      <w:r>
+        <w:rPr>
+          <w:rStyle w:val="NormalTok"/>
+        </w:rPr>
+        <w:t xml:space="preserve"> </w:t>
+      </w:r>
+      <w:r>
+        <w:rPr>
+          <w:rStyle w:val="OtherTok"/>
+        </w:rPr>
+        <w:t xml:space="preserve">=</w:t>
+      </w:r>
+      <w:r>
+        <w:rPr>
+          <w:rStyle w:val="NormalTok"/>
+        </w:rPr>
+        <w:t xml:space="preserve"> </w:t>
+      </w:r>
+      <w:r>
+        <w:rPr>
+          <w:rStyle w:val="StringTok"/>
+        </w:rPr>
+        <w:t xml:space="preserve">"CWID"</w:t>
+      </w:r>
+      <w:r>
+        <w:rPr>
+          <w:rStyle w:val="NormalTok"/>
+        </w:rPr>
+        <w:t xml:space="preserve">,</w:t>
+      </w:r>
+      <w:r>
+        <w:br/>
+      </w:r>
+      <w:r>
+        <w:rPr>
+          <w:rStyle w:val="NormalTok"/>
+        </w:rPr>
+        <w:t xml:space="preserve">         </w:t>
+      </w:r>
+      <w:r>
+        <w:rPr>
+          <w:rStyle w:val="StringTok"/>
+        </w:rPr>
+        <w:t xml:space="preserve">"dn_id_ad"</w:t>
+      </w:r>
+      <w:r>
+        <w:rPr>
+          <w:rStyle w:val="NormalTok"/>
+        </w:rPr>
+        <w:t xml:space="preserve"> </w:t>
+      </w:r>
+      <w:r>
+        <w:rPr>
+          <w:rStyle w:val="OtherTok"/>
+        </w:rPr>
+        <w:t xml:space="preserve">=</w:t>
+      </w:r>
+      <w:r>
+        <w:rPr>
+          <w:rStyle w:val="NormalTok"/>
+        </w:rPr>
+        <w:t xml:space="preserve"> </w:t>
+      </w:r>
+      <w:r>
+        <w:rPr>
+          <w:rStyle w:val="StringTok"/>
+        </w:rPr>
+        <w:t xml:space="preserve">"AWID"</w:t>
+      </w:r>
+      <w:r>
+        <w:rPr>
+          <w:rStyle w:val="NormalTok"/>
+        </w:rPr>
+        <w:t xml:space="preserve">,</w:t>
+      </w:r>
+      <w:r>
+        <w:br/>
+      </w:r>
+      <w:r>
+        <w:rPr>
+          <w:rStyle w:val="NormalTok"/>
+        </w:rPr>
+        <w:t xml:space="preserve">         </w:t>
+      </w:r>
+      <w:r>
+        <w:rPr>
+          <w:rStyle w:val="StringTok"/>
+        </w:rPr>
+        <w:t xml:space="preserve">"dn_td"</w:t>
+      </w:r>
+      <w:r>
+        <w:rPr>
+          <w:rStyle w:val="NormalTok"/>
+        </w:rPr>
+        <w:t xml:space="preserve"> </w:t>
+      </w:r>
+      <w:r>
+        <w:rPr>
+          <w:rStyle w:val="OtherTok"/>
+        </w:rPr>
+        <w:t xml:space="preserve">=</w:t>
+      </w:r>
+      <w:r>
+        <w:rPr>
+          <w:rStyle w:val="NormalTok"/>
+        </w:rPr>
+        <w:t xml:space="preserve"> </w:t>
+      </w:r>
+      <w:r>
+        <w:rPr>
+          <w:rStyle w:val="StringTok"/>
+        </w:rPr>
+        <w:t xml:space="preserve">"TD Children"</w:t>
+      </w:r>
+      <w:r>
+        <w:rPr>
+          <w:rStyle w:val="NormalTok"/>
+        </w:rPr>
+        <w:t xml:space="preserve">,</w:t>
+      </w:r>
+      <w:r>
+        <w:br/>
+      </w:r>
+      <w:r>
+        <w:rPr>
+          <w:rStyle w:val="NormalTok"/>
+        </w:rPr>
+        <w:t xml:space="preserve">         </w:t>
+      </w:r>
+      <w:r>
+        <w:rPr>
+          <w:rStyle w:val="StringTok"/>
+        </w:rPr>
+        <w:t xml:space="preserve">"dn_td_ad"</w:t>
+      </w:r>
+      <w:r>
+        <w:rPr>
+          <w:rStyle w:val="NormalTok"/>
+        </w:rPr>
+        <w:t xml:space="preserve"> </w:t>
+      </w:r>
+      <w:r>
+        <w:rPr>
+          <w:rStyle w:val="OtherTok"/>
+        </w:rPr>
+        <w:t xml:space="preserve">=</w:t>
+      </w:r>
+      <w:r>
+        <w:rPr>
+          <w:rStyle w:val="NormalTok"/>
+        </w:rPr>
+        <w:t xml:space="preserve"> </w:t>
+      </w:r>
+      <w:r>
+        <w:rPr>
+          <w:rStyle w:val="StringTok"/>
+        </w:rPr>
+        <w:t xml:space="preserve">"TD Adults"</w:t>
+      </w:r>
+      <w:r>
+        <w:rPr>
+          <w:rStyle w:val="NormalTok"/>
+        </w:rPr>
+        <w:t xml:space="preserve">))</w:t>
+      </w:r>
+      <w:r>
+        <w:rPr>
+          <w:rStyle w:val="SpecialCharTok"/>
+        </w:rPr>
+        <w:t xml:space="preserve">+</w:t>
+      </w:r>
+      <w:r>
+        <w:br/>
+      </w:r>
+      <w:r>
+        <w:rPr>
+          <w:rStyle w:val="NormalTok"/>
+        </w:rPr>
+        <w:t xml:space="preserve">    </w:t>
+      </w:r>
+      <w:r>
+        <w:rPr>
+          <w:rStyle w:val="FunctionTok"/>
+        </w:rPr>
+        <w:t xml:space="preserve">aes</w:t>
+      </w:r>
+      <w:r>
+        <w:rPr>
+          <w:rStyle w:val="NormalTok"/>
+        </w:rPr>
+        <w:t xml:space="preserve">(</w:t>
+      </w:r>
+      <w:r>
+        <w:rPr>
+          <w:rStyle w:val="AttributeTok"/>
+        </w:rPr>
+        <w:t xml:space="preserve">color =</w:t>
+      </w:r>
+      <w:r>
+        <w:rPr>
+          <w:rStyle w:val="NormalTok"/>
+        </w:rPr>
+        <w:t xml:space="preserve"> </w:t>
+      </w:r>
+      <w:r>
+        <w:rPr>
+          <w:rStyle w:val="StringTok"/>
+        </w:rPr>
+        <w:t xml:space="preserve">"green"</w:t>
+      </w:r>
+      <w:r>
+        <w:rPr>
+          <w:rStyle w:val="NormalTok"/>
+        </w:rPr>
+        <w:t xml:space="preserve">) </w:t>
+      </w:r>
+      <w:r>
+        <w:rPr>
+          <w:rStyle w:val="SpecialCharTok"/>
+        </w:rPr>
+        <w:t xml:space="preserve">+</w:t>
+      </w:r>
+      <w:r>
+        <w:br/>
+      </w:r>
+      <w:r>
+        <w:rPr>
+          <w:rStyle w:val="NormalTok"/>
+        </w:rPr>
+        <w:t xml:space="preserve">  </w:t>
+      </w:r>
+      <w:r>
+        <w:rPr>
+          <w:rStyle w:val="FunctionTok"/>
+        </w:rPr>
+        <w:t xml:space="preserve">theme</w:t>
+      </w:r>
+      <w:r>
+        <w:rPr>
+          <w:rStyle w:val="NormalTok"/>
+        </w:rPr>
+        <w:t xml:space="preserve">(</w:t>
+      </w:r>
+      <w:r>
+        <w:rPr>
+          <w:rStyle w:val="AttributeTok"/>
+        </w:rPr>
+        <w:t xml:space="preserve">legend.position =</w:t>
+      </w:r>
+      <w:r>
+        <w:rPr>
+          <w:rStyle w:val="NormalTok"/>
+        </w:rPr>
+        <w:t xml:space="preserve"> </w:t>
+      </w:r>
+      <w:r>
+        <w:rPr>
+          <w:rStyle w:val="StringTok"/>
+        </w:rPr>
+        <w:t xml:space="preserve">"none"</w:t>
+      </w:r>
+      <w:r>
+        <w:rPr>
+          <w:rStyle w:val="NormalTok"/>
+        </w:rPr>
+        <w:t xml:space="preserve">)</w:t>
+      </w:r>
+    </w:p>
+    <w:p>
+      <w:pPr>
+        <w:pStyle w:val="SourceCode"/>
+      </w:pPr>
+      <w:r>
+        <w:rPr>
+          <w:rStyle w:val="VerbatimChar"/>
+        </w:rPr>
+        <w:t xml:space="preserve">## Scale for 'x' is already present. Adding another scale for 'x', which will</w:t>
+      </w:r>
+      <w:r>
+        <w:br/>
+      </w:r>
+      <w:r>
+        <w:rPr>
+          <w:rStyle w:val="VerbatimChar"/>
+        </w:rPr>
+        <w:t xml:space="preserve">## replace the existing scale.</w:t>
+      </w:r>
+    </w:p>
+    <w:p>
+      <w:pPr>
+        <w:pStyle w:val="FirstParagraph"/>
+      </w:pPr>
+      <w:r>
+        <w:drawing>
+          <wp:inline>
+            <wp:extent cx="4620126" cy="3696101"/>
+            <wp:effectExtent b="0" l="0" r="0" t="0"/>
+            <wp:docPr descr="" title="" id="1" name="Picture"/>
+            <a:graphic>
+              <a:graphicData uri="http://schemas.openxmlformats.org/drawingml/2006/picture">
+                <pic:pic>
+                  <pic:nvPicPr>
+                    <pic:cNvPr descr="489-Data-Wrangling_files/figure-docx/dkanalyses-1.png" id="0" name="Picture"/>
+                    <pic:cNvPicPr>
+                      <a:picLocks noChangeArrowheads="1" noChangeAspect="1"/>
+                    </pic:cNvPicPr>
+                  </pic:nvPicPr>
+                  <pic:blipFill>
+                    <a:blip r:embed="rId21"/>
+                    <a:stretch>
+                      <a:fillRect/>
+                    </a:stretch>
+                  </pic:blipFill>
+                  <pic:spPr bwMode="auto">
+                    <a:xfrm>
+                      <a:off x="0" y="0"/>
+                      <a:ext cx="4620126" cy="3696101"/>
+                    </a:xfrm>
+                    <a:prstGeom prst="rect">
+                      <a:avLst/>
+                    </a:prstGeom>
+                    <a:noFill/>
+                    <a:ln w="9525">
+                      <a:noFill/>
+                      <a:headEnd/>
+                      <a:tailEnd/>
+                    </a:ln>
+                  </pic:spPr>
+                </pic:pic>
+              </a:graphicData>
+            </a:graphic>
+          </wp:inline>
+        </w:drawing>
+      </w:r>
+    </w:p>
+    <w:p>
+      <w:pPr>
+        <w:pStyle w:val="SourceCode"/>
+      </w:pPr>
+      <w:r>
+        <w:rPr>
+          <w:rStyle w:val="FunctionTok"/>
+        </w:rPr>
+        <w:t xml:space="preserve">summary</w:t>
+      </w:r>
+      <w:r>
+        <w:rPr>
+          <w:rStyle w:val="NormalTok"/>
+        </w:rPr>
+        <w:t xml:space="preserve">(lmer_out)</w:t>
+      </w:r>
+    </w:p>
+    <w:p>
+      <w:pPr>
+        <w:pStyle w:val="SourceCode"/>
+      </w:pPr>
+      <w:r>
+        <w:rPr>
+          <w:rStyle w:val="VerbatimChar"/>
+        </w:rPr>
+        <w:t xml:space="preserve">## Linear mixed model fit by REML. t-tests use Satterthwaite's method [</w:t>
+      </w:r>
+      <w:r>
+        <w:br/>
+      </w:r>
+      <w:r>
+        <w:rPr>
+          <w:rStyle w:val="VerbatimChar"/>
+        </w:rPr>
+        <w:t xml:space="preserve">## lmerModLmerTest]</w:t>
+      </w:r>
+      <w:r>
+        <w:br/>
+      </w:r>
+      <w:r>
+        <w:rPr>
+          <w:rStyle w:val="VerbatimChar"/>
+        </w:rPr>
+        <w:t xml:space="preserve">## Formula: value ~ name + (1 | id)</w:t>
+      </w:r>
+      <w:r>
+        <w:br/>
+      </w:r>
+      <w:r>
+        <w:rPr>
+          <w:rStyle w:val="VerbatimChar"/>
+        </w:rPr>
+        <w:t xml:space="preserve">##    Data: dn_long</w:t>
+      </w:r>
+      <w:r>
+        <w:br/>
+      </w:r>
+      <w:r>
+        <w:rPr>
+          <w:rStyle w:val="VerbatimChar"/>
+        </w:rPr>
+        <w:t xml:space="preserve">## </w:t>
+      </w:r>
+      <w:r>
+        <w:br/>
+      </w:r>
+      <w:r>
+        <w:rPr>
+          <w:rStyle w:val="VerbatimChar"/>
+        </w:rPr>
+        <w:t xml:space="preserve">## REML criterion at convergence: -357.6</w:t>
+      </w:r>
+      <w:r>
+        <w:br/>
+      </w:r>
+      <w:r>
+        <w:rPr>
+          <w:rStyle w:val="VerbatimChar"/>
+        </w:rPr>
+        <w:t xml:space="preserve">## </w:t>
+      </w:r>
+      <w:r>
+        <w:br/>
+      </w:r>
+      <w:r>
+        <w:rPr>
+          <w:rStyle w:val="VerbatimChar"/>
+        </w:rPr>
+        <w:t xml:space="preserve">## Scaled residuals: </w:t>
+      </w:r>
+      <w:r>
+        <w:br/>
+      </w:r>
+      <w:r>
+        <w:rPr>
+          <w:rStyle w:val="VerbatimChar"/>
+        </w:rPr>
+        <w:t xml:space="preserve">##     Min      1Q  Median      3Q     Max </w:t>
+      </w:r>
+      <w:r>
+        <w:br/>
+      </w:r>
+      <w:r>
+        <w:rPr>
+          <w:rStyle w:val="VerbatimChar"/>
+        </w:rPr>
+        <w:t xml:space="preserve">## -2.2526 -0.6309  0.0338  0.3925  3.5368 </w:t>
+      </w:r>
+      <w:r>
+        <w:br/>
+      </w:r>
+      <w:r>
+        <w:rPr>
+          <w:rStyle w:val="VerbatimChar"/>
+        </w:rPr>
+        <w:t xml:space="preserve">## </w:t>
+      </w:r>
+      <w:r>
+        <w:br/>
+      </w:r>
+      <w:r>
+        <w:rPr>
+          <w:rStyle w:val="VerbatimChar"/>
+        </w:rPr>
+        <w:t xml:space="preserve">## Random effects:</w:t>
+      </w:r>
+      <w:r>
+        <w:br/>
+      </w:r>
+      <w:r>
+        <w:rPr>
+          <w:rStyle w:val="VerbatimChar"/>
+        </w:rPr>
+        <w:t xml:space="preserve">##  Groups   Name        Variance Std.Dev.</w:t>
+      </w:r>
+      <w:r>
+        <w:br/>
+      </w:r>
+      <w:r>
+        <w:rPr>
+          <w:rStyle w:val="VerbatimChar"/>
+        </w:rPr>
+        <w:t xml:space="preserve">##  id       (Intercept) 0.03182  0.1784  </w:t>
+      </w:r>
+      <w:r>
+        <w:br/>
+      </w:r>
+      <w:r>
+        <w:rPr>
+          <w:rStyle w:val="VerbatimChar"/>
+        </w:rPr>
+        <w:t xml:space="preserve">##  Residual             0.03454  0.1858  </w:t>
+      </w:r>
+      <w:r>
+        <w:br/>
+      </w:r>
+      <w:r>
+        <w:rPr>
+          <w:rStyle w:val="VerbatimChar"/>
+        </w:rPr>
+        <w:t xml:space="preserve">## Number of obs: 2712, groups:  id, 678</w:t>
+      </w:r>
+      <w:r>
+        <w:br/>
+      </w:r>
+      <w:r>
+        <w:rPr>
+          <w:rStyle w:val="VerbatimChar"/>
+        </w:rPr>
+        <w:t xml:space="preserve">## </w:t>
+      </w:r>
+      <w:r>
+        <w:br/>
+      </w:r>
+      <w:r>
+        <w:rPr>
+          <w:rStyle w:val="VerbatimChar"/>
+        </w:rPr>
+        <w:t xml:space="preserve">## Fixed effects:</w:t>
+      </w:r>
+      <w:r>
+        <w:br/>
+      </w:r>
+      <w:r>
+        <w:rPr>
+          <w:rStyle w:val="VerbatimChar"/>
+        </w:rPr>
+        <w:t xml:space="preserve">##                Estimate Std. Error         df t value Pr(&gt;|t|)    </w:t>
+      </w:r>
+      <w:r>
+        <w:br/>
+      </w:r>
+      <w:r>
+        <w:rPr>
+          <w:rStyle w:val="VerbatimChar"/>
+        </w:rPr>
+        <w:t xml:space="preserve">## (Intercept)   2.210e-01  9.893e-03  1.603e+03  22.336   &lt;2e-16 ***</w:t>
+      </w:r>
+      <w:r>
+        <w:br/>
+      </w:r>
+      <w:r>
+        <w:rPr>
+          <w:rStyle w:val="VerbatimChar"/>
+        </w:rPr>
+        <w:t xml:space="preserve">## namedn_id_ad  1.864e-02  1.009e-02  2.031e+03   1.846    0.065 .  </w:t>
+      </w:r>
+      <w:r>
+        <w:br/>
+      </w:r>
+      <w:r>
+        <w:rPr>
+          <w:rStyle w:val="VerbatimChar"/>
+        </w:rPr>
+        <w:t xml:space="preserve">## namedn_td    -1.533e-01  1.009e-02  2.031e+03 -15.190   &lt;2e-16 ***</w:t>
+      </w:r>
+      <w:r>
+        <w:br/>
+      </w:r>
+      <w:r>
+        <w:rPr>
+          <w:rStyle w:val="VerbatimChar"/>
+        </w:rPr>
+        <w:t xml:space="preserve">## namedn_td_ad -1.825e-01  1.009e-02  2.031e+03 -18.079   &lt;2e-16 ***</w:t>
+      </w:r>
+      <w:r>
+        <w:br/>
+      </w:r>
+      <w:r>
+        <w:rPr>
+          <w:rStyle w:val="VerbatimChar"/>
+        </w:rPr>
+        <w:t xml:space="preserve">## ---</w:t>
+      </w:r>
+      <w:r>
+        <w:br/>
+      </w:r>
+      <w:r>
+        <w:rPr>
+          <w:rStyle w:val="VerbatimChar"/>
+        </w:rPr>
+        <w:t xml:space="preserve">## Signif. codes:  0 '***' 0.001 '**' 0.01 '*' 0.05 '.' 0.1 ' ' 1</w:t>
+      </w:r>
+      <w:r>
+        <w:br/>
+      </w:r>
+      <w:r>
+        <w:rPr>
+          <w:rStyle w:val="VerbatimChar"/>
+        </w:rPr>
+        <w:t xml:space="preserve">## </w:t>
+      </w:r>
+      <w:r>
+        <w:br/>
+      </w:r>
+      <w:r>
+        <w:rPr>
+          <w:rStyle w:val="VerbatimChar"/>
+        </w:rPr>
+        <w:t xml:space="preserve">## Correlation of Fixed Effects:</w:t>
+      </w:r>
+      <w:r>
+        <w:br/>
+      </w:r>
+      <w:r>
+        <w:rPr>
+          <w:rStyle w:val="VerbatimChar"/>
+        </w:rPr>
+        <w:t xml:space="preserve">##             (Intr) nmdn_d_ nmdn_t</w:t>
+      </w:r>
+      <w:r>
+        <w:br/>
+      </w:r>
+      <w:r>
+        <w:rPr>
+          <w:rStyle w:val="VerbatimChar"/>
+        </w:rPr>
+        <w:t xml:space="preserve">## namedn_id_d -0.510               </w:t>
+      </w:r>
+      <w:r>
+        <w:br/>
+      </w:r>
+      <w:r>
+        <w:rPr>
+          <w:rStyle w:val="VerbatimChar"/>
+        </w:rPr>
+        <w:t xml:space="preserve">## namedn_td   -0.510  0.500        </w:t>
+      </w:r>
+      <w:r>
+        <w:br/>
+      </w:r>
+      <w:r>
+        <w:rPr>
+          <w:rStyle w:val="VerbatimChar"/>
+        </w:rPr>
+        <w:t xml:space="preserve">## namedn_td_d -0.510  0.500   0.500</w:t>
+      </w:r>
+    </w:p>
+    <w:p>
+      <w:pPr>
+        <w:pStyle w:val="SourceCode"/>
+      </w:pPr>
+      <w:r>
+        <w:rPr>
+          <w:rStyle w:val="FunctionTok"/>
+        </w:rPr>
+        <w:t xml:space="preserve">summary</w:t>
+      </w:r>
+      <w:r>
+        <w:rPr>
+          <w:rStyle w:val="NormalTok"/>
+        </w:rPr>
+        <w:t xml:space="preserve">(lm_out)</w:t>
+      </w:r>
+    </w:p>
+    <w:p>
+      <w:pPr>
+        <w:pStyle w:val="SourceCode"/>
+      </w:pPr>
+      <w:r>
+        <w:rPr>
+          <w:rStyle w:val="VerbatimChar"/>
+        </w:rPr>
+        <w:t xml:space="preserve">## </w:t>
+      </w:r>
+      <w:r>
+        <w:br/>
+      </w:r>
+      <w:r>
+        <w:rPr>
+          <w:rStyle w:val="VerbatimChar"/>
+        </w:rPr>
+        <w:t xml:space="preserve">## Call:</w:t>
+      </w:r>
+      <w:r>
+        <w:br/>
+      </w:r>
+      <w:r>
+        <w:rPr>
+          <w:rStyle w:val="VerbatimChar"/>
+        </w:rPr>
+        <w:t xml:space="preserve">## lm(formula = value ~ name, data = dn_long)</w:t>
+      </w:r>
+      <w:r>
+        <w:br/>
+      </w:r>
+      <w:r>
+        <w:rPr>
+          <w:rStyle w:val="VerbatimChar"/>
+        </w:rPr>
+        <w:t xml:space="preserve">## </w:t>
+      </w:r>
+      <w:r>
+        <w:br/>
+      </w:r>
+      <w:r>
+        <w:rPr>
+          <w:rStyle w:val="VerbatimChar"/>
+        </w:rPr>
+        <w:t xml:space="preserve">## Residuals:</w:t>
+      </w:r>
+      <w:r>
+        <w:br/>
+      </w:r>
+      <w:r>
+        <w:rPr>
+          <w:rStyle w:val="VerbatimChar"/>
+        </w:rPr>
+        <w:t xml:space="preserve">##      Min       1Q   Median       3Q      Max </w:t>
+      </w:r>
+      <w:r>
+        <w:br/>
+      </w:r>
+      <w:r>
+        <w:rPr>
+          <w:rStyle w:val="VerbatimChar"/>
+        </w:rPr>
+        <w:t xml:space="preserve">## -0.23961 -0.22097 -0.03915  0.03312  0.93235 </w:t>
+      </w:r>
+      <w:r>
+        <w:br/>
+      </w:r>
+      <w:r>
+        <w:rPr>
+          <w:rStyle w:val="VerbatimChar"/>
+        </w:rPr>
+        <w:t xml:space="preserve">## </w:t>
+      </w:r>
+      <w:r>
+        <w:br/>
+      </w:r>
+      <w:r>
+        <w:rPr>
+          <w:rStyle w:val="VerbatimChar"/>
+        </w:rPr>
+        <w:t xml:space="preserve">## Coefficients:</w:t>
+      </w:r>
+      <w:r>
+        <w:br/>
+      </w:r>
+      <w:r>
+        <w:rPr>
+          <w:rStyle w:val="VerbatimChar"/>
+        </w:rPr>
+        <w:t xml:space="preserve">##               Estimate Std. Error t value Pr(&gt;|t|)    </w:t>
+      </w:r>
+      <w:r>
+        <w:br/>
+      </w:r>
+      <w:r>
+        <w:rPr>
+          <w:rStyle w:val="VerbatimChar"/>
+        </w:rPr>
+        <w:t xml:space="preserve">## (Intercept)   0.220971   0.009893  22.336   &lt;2e-16 ***</w:t>
+      </w:r>
+      <w:r>
+        <w:br/>
+      </w:r>
+      <w:r>
+        <w:rPr>
+          <w:rStyle w:val="VerbatimChar"/>
+        </w:rPr>
+        <w:t xml:space="preserve">## namedn_id_ad  0.018638   0.013991   1.332    0.183    </w:t>
+      </w:r>
+      <w:r>
+        <w:br/>
+      </w:r>
+      <w:r>
+        <w:rPr>
+          <w:rStyle w:val="VerbatimChar"/>
+        </w:rPr>
+        <w:t xml:space="preserve">## namedn_td    -0.153325   0.013991 -10.959   &lt;2e-16 ***</w:t>
+      </w:r>
+      <w:r>
+        <w:br/>
+      </w:r>
+      <w:r>
+        <w:rPr>
+          <w:rStyle w:val="VerbatimChar"/>
+        </w:rPr>
+        <w:t xml:space="preserve">## namedn_td_ad -0.182489   0.013991 -13.043   &lt;2e-16 ***</w:t>
+      </w:r>
+      <w:r>
+        <w:br/>
+      </w:r>
+      <w:r>
+        <w:rPr>
+          <w:rStyle w:val="VerbatimChar"/>
+        </w:rPr>
+        <w:t xml:space="preserve">## ---</w:t>
+      </w:r>
+      <w:r>
+        <w:br/>
+      </w:r>
+      <w:r>
+        <w:rPr>
+          <w:rStyle w:val="VerbatimChar"/>
+        </w:rPr>
+        <w:t xml:space="preserve">## Signif. codes:  0 '***' 0.001 '**' 0.01 '*' 0.05 '.' 0.1 ' ' 1</w:t>
+      </w:r>
+      <w:r>
+        <w:br/>
+      </w:r>
+      <w:r>
+        <w:rPr>
+          <w:rStyle w:val="VerbatimChar"/>
+        </w:rPr>
+        <w:t xml:space="preserve">## </w:t>
+      </w:r>
+      <w:r>
+        <w:br/>
+      </w:r>
+      <w:r>
+        <w:rPr>
+          <w:rStyle w:val="VerbatimChar"/>
+        </w:rPr>
+        <w:t xml:space="preserve">## Residual standard error: 0.2576 on 2708 degrees of freedom</w:t>
+      </w:r>
+      <w:r>
+        <w:br/>
+      </w:r>
+      <w:r>
+        <w:rPr>
+          <w:rStyle w:val="VerbatimChar"/>
+        </w:rPr>
+        <w:t xml:space="preserve">## Multiple R-squared:  0.1078, Adjusted R-squared:  0.1068 </w:t>
+      </w:r>
+      <w:r>
+        <w:br/>
+      </w:r>
+      <w:r>
+        <w:rPr>
+          <w:rStyle w:val="VerbatimChar"/>
+        </w:rPr>
+        <w:t xml:space="preserve">## F-statistic:   109 on 3 and 2708 DF,  p-value: &lt; 2.2e-16</w:t>
+      </w:r>
+    </w:p>
+    <w:p>
+      <w:pPr>
+        <w:pStyle w:val="SourceCode"/>
+      </w:pPr>
+      <w:r>
+        <w:rPr>
+          <w:rStyle w:val="CommentTok"/>
+        </w:rPr>
+        <w:t xml:space="preserve">#poisson distribution 489</w:t>
+      </w:r>
+      <w:r>
+        <w:br/>
+      </w:r>
+      <w:r>
+        <w:br/>
+      </w:r>
+      <w:r>
+        <w:rPr>
+          <w:rStyle w:val="NormalTok"/>
+        </w:rPr>
+        <w:t xml:space="preserve">emmeans</w:t>
+      </w:r>
+      <w:r>
+        <w:rPr>
+          <w:rStyle w:val="SpecialCharTok"/>
+        </w:rPr>
+        <w:t xml:space="preserve">::</w:t>
+      </w:r>
+      <w:r>
+        <w:rPr>
+          <w:rStyle w:val="FunctionTok"/>
+        </w:rPr>
+        <w:t xml:space="preserve">emmeans</w:t>
+      </w:r>
+      <w:r>
+        <w:rPr>
+          <w:rStyle w:val="NormalTok"/>
+        </w:rPr>
+        <w:t xml:space="preserve">(lmer_out, pairwise </w:t>
+      </w:r>
+      <w:r>
+        <w:rPr>
+          <w:rStyle w:val="SpecialCharTok"/>
+        </w:rPr>
+        <w:t xml:space="preserve">~</w:t>
+      </w:r>
+      <w:r>
+        <w:rPr>
+          <w:rStyle w:val="NormalTok"/>
+        </w:rPr>
+        <w:t xml:space="preserve"> name)</w:t>
+      </w:r>
+    </w:p>
+    <w:p>
+      <w:pPr>
+        <w:pStyle w:val="SourceCode"/>
+      </w:pPr>
+      <w:r>
+        <w:rPr>
+          <w:rStyle w:val="VerbatimChar"/>
+        </w:rPr>
+        <w:t xml:space="preserve">## $emmeans</w:t>
+      </w:r>
+      <w:r>
+        <w:br/>
+      </w:r>
+      <w:r>
+        <w:rPr>
+          <w:rStyle w:val="VerbatimChar"/>
+        </w:rPr>
+        <w:t xml:space="preserve">##  name     emmean      SE   df lower.CL upper.CL</w:t>
+      </w:r>
+      <w:r>
+        <w:br/>
+      </w:r>
+      <w:r>
+        <w:rPr>
+          <w:rStyle w:val="VerbatimChar"/>
+        </w:rPr>
+        <w:t xml:space="preserve">##  dn_id    0.2210 0.00989 1603   0.2016   0.2404</w:t>
+      </w:r>
+      <w:r>
+        <w:br/>
+      </w:r>
+      <w:r>
+        <w:rPr>
+          <w:rStyle w:val="VerbatimChar"/>
+        </w:rPr>
+        <w:t xml:space="preserve">##  dn_id_ad 0.2396 0.00989 1603   0.2202   0.2590</w:t>
+      </w:r>
+      <w:r>
+        <w:br/>
+      </w:r>
+      <w:r>
+        <w:rPr>
+          <w:rStyle w:val="VerbatimChar"/>
+        </w:rPr>
+        <w:t xml:space="preserve">##  dn_td    0.0676 0.00989 1603   0.0482   0.0871</w:t>
+      </w:r>
+      <w:r>
+        <w:br/>
+      </w:r>
+      <w:r>
+        <w:rPr>
+          <w:rStyle w:val="VerbatimChar"/>
+        </w:rPr>
+        <w:t xml:space="preserve">##  dn_td_ad 0.0385 0.00989 1603   0.0191   0.0579</w:t>
+      </w:r>
+      <w:r>
+        <w:br/>
+      </w:r>
+      <w:r>
+        <w:rPr>
+          <w:rStyle w:val="VerbatimChar"/>
+        </w:rPr>
+        <w:t xml:space="preserve">## </w:t>
+      </w:r>
+      <w:r>
+        <w:br/>
+      </w:r>
+      <w:r>
+        <w:rPr>
+          <w:rStyle w:val="VerbatimChar"/>
+        </w:rPr>
+        <w:t xml:space="preserve">## Degrees-of-freedom method: kenward-roger </w:t>
+      </w:r>
+      <w:r>
+        <w:br/>
+      </w:r>
+      <w:r>
+        <w:rPr>
+          <w:rStyle w:val="VerbatimChar"/>
+        </w:rPr>
+        <w:t xml:space="preserve">## Confidence level used: 0.95 </w:t>
+      </w:r>
+      <w:r>
+        <w:br/>
+      </w:r>
+      <w:r>
+        <w:rPr>
+          <w:rStyle w:val="VerbatimChar"/>
+        </w:rPr>
+        <w:t xml:space="preserve">## </w:t>
+      </w:r>
+      <w:r>
+        <w:br/>
+      </w:r>
+      <w:r>
+        <w:rPr>
+          <w:rStyle w:val="VerbatimChar"/>
+        </w:rPr>
+        <w:t xml:space="preserve">## $contrasts</w:t>
+      </w:r>
+      <w:r>
+        <w:br/>
+      </w:r>
+      <w:r>
+        <w:rPr>
+          <w:rStyle w:val="VerbatimChar"/>
+        </w:rPr>
+        <w:t xml:space="preserve">##  contrast            estimate     SE   df t.ratio p.value</w:t>
+      </w:r>
+      <w:r>
+        <w:br/>
+      </w:r>
+      <w:r>
+        <w:rPr>
+          <w:rStyle w:val="VerbatimChar"/>
+        </w:rPr>
+        <w:t xml:space="preserve">##  dn_id - dn_id_ad     -0.0186 0.0101 2031 -1.846  0.2519 </w:t>
+      </w:r>
+      <w:r>
+        <w:br/>
+      </w:r>
+      <w:r>
+        <w:rPr>
+          <w:rStyle w:val="VerbatimChar"/>
+        </w:rPr>
+        <w:t xml:space="preserve">##  dn_id - dn_td         0.1533 0.0101 2031 15.190  &lt;.0001 </w:t>
+      </w:r>
+      <w:r>
+        <w:br/>
+      </w:r>
+      <w:r>
+        <w:rPr>
+          <w:rStyle w:val="VerbatimChar"/>
+        </w:rPr>
+        <w:t xml:space="preserve">##  dn_id - dn_td_ad      0.1825 0.0101 2031 18.079  &lt;.0001 </w:t>
+      </w:r>
+      <w:r>
+        <w:br/>
+      </w:r>
+      <w:r>
+        <w:rPr>
+          <w:rStyle w:val="VerbatimChar"/>
+        </w:rPr>
+        <w:t xml:space="preserve">##  dn_id_ad - dn_td      0.1720 0.0101 2031 17.036  &lt;.0001 </w:t>
+      </w:r>
+      <w:r>
+        <w:br/>
+      </w:r>
+      <w:r>
+        <w:rPr>
+          <w:rStyle w:val="VerbatimChar"/>
+        </w:rPr>
+        <w:t xml:space="preserve">##  dn_id_ad - dn_td_ad   0.2011 0.0101 2031 19.925  &lt;.0001 </w:t>
+      </w:r>
+      <w:r>
+        <w:br/>
+      </w:r>
+      <w:r>
+        <w:rPr>
+          <w:rStyle w:val="VerbatimChar"/>
+        </w:rPr>
+        <w:t xml:space="preserve">##  dn_td - dn_td_ad      0.0292 0.0101 2031  2.889  0.0204 </w:t>
+      </w:r>
+      <w:r>
+        <w:br/>
+      </w:r>
+      <w:r>
+        <w:rPr>
+          <w:rStyle w:val="VerbatimChar"/>
+        </w:rPr>
+        <w:t xml:space="preserve">## </w:t>
+      </w:r>
+      <w:r>
+        <w:br/>
+      </w:r>
+      <w:r>
+        <w:rPr>
+          <w:rStyle w:val="VerbatimChar"/>
+        </w:rPr>
+        <w:t xml:space="preserve">## Degrees-of-freedom method: kenward-roger </w:t>
+      </w:r>
+      <w:r>
+        <w:br/>
+      </w:r>
+      <w:r>
+        <w:rPr>
+          <w:rStyle w:val="VerbatimChar"/>
+        </w:rPr>
+        <w:t xml:space="preserve">## P value adjustment: tukey method for comparing a family of 4 estimates</w:t>
       </w:r>
     </w:p>
     <w:sectPr/>

</xml_diff>